<commit_message>
Corrigindo erros na documentação
</commit_message>
<xml_diff>
--- a/Documentação/Documentação ED.docx
+++ b/Documentação/Documentação ED.docx
@@ -99,7 +99,27 @@
           <w:sz w:val="24"/>
           <w:szCs w:val="24"/>
         </w:rPr>
-        <w:t>Belo Horizonte – MG – Brazil</w:t>
+        <w:t>Belo Horizonte – MG – Bra</w:t>
+      </w:r>
+      <w:r>
+        <w:rPr>
+          <w:rFonts w:ascii="Times-Roman" w:hAnsi="Times-Roman"/>
+          <w:b w:val="false"/>
+          <w:bCs w:val="false"/>
+          <w:sz w:val="24"/>
+          <w:szCs w:val="24"/>
+        </w:rPr>
+        <w:t>s</w:t>
+      </w:r>
+      <w:r>
+        <w:rPr>
+          <w:rFonts w:ascii="Times-Roman" w:hAnsi="Times-Roman"/>
+          <w:b w:val="false"/>
+          <w:bCs w:val="false"/>
+          <w:sz w:val="24"/>
+          <w:szCs w:val="24"/>
+        </w:rPr>
+        <w:t>il</w:t>
       </w:r>
     </w:p>
     <w:p>
@@ -1559,7 +1579,7 @@
           <w:sz w:val="24"/>
           <w:szCs w:val="24"/>
         </w:rPr>
-        <w:t>são guardados em suas respectivas posições do array imediamente após a leitura dos mesmos, a nota de corte é definida inicialmente como 0 e a lista de alunos é iniciada como uma lista vazia.</w:t>
+        <w:t>são guardados em suas respectivas posições do array imediatamente após a leitura dos mesmos, a nota de corte é definida inicialmente como 0 e a lista de alunos é iniciada como uma lista vazia.</w:t>
       </w:r>
     </w:p>
     <w:p>
@@ -1645,7 +1665,29 @@
           <w:szCs w:val="24"/>
           <w:lang w:val="en-US"/>
         </w:rPr>
-        <w:t>veja Tabela 1</w:t>
+        <w:t xml:space="preserve">veja </w:t>
+      </w:r>
+      <w:r>
+        <w:rPr>
+          <w:rFonts w:ascii="Times New Roman" w:hAnsi="Times New Roman"/>
+          <w:b w:val="false"/>
+          <w:bCs w:val="false"/>
+          <w:sz w:val="24"/>
+          <w:szCs w:val="24"/>
+          <w:lang w:val="pt-BR"/>
+        </w:rPr>
+        <w:t>Tabela</w:t>
+      </w:r>
+      <w:r>
+        <w:rPr>
+          <w:rFonts w:ascii="Times New Roman" w:hAnsi="Times New Roman"/>
+          <w:b w:val="false"/>
+          <w:bCs w:val="false"/>
+          <w:sz w:val="24"/>
+          <w:szCs w:val="24"/>
+          <w:lang w:val="en-US"/>
+        </w:rPr>
+        <w:t xml:space="preserve"> 1</w:t>
       </w:r>
       <w:r>
         <w:rPr>
@@ -1795,9 +1837,22 @@
           <w:iCs w:val="false"/>
           <w:sz w:val="20"/>
           <w:szCs w:val="20"/>
+          <w:lang w:val="pt-BR"/>
+        </w:rPr>
+        <w:t>Tabela</w:t>
+      </w:r>
+      <w:r>
+        <w:rPr>
+          <w:rFonts w:ascii="Helvetica" w:hAnsi="Helvetica"/>
+          <w:b/>
+          <w:bCs/>
+          <w:i w:val="false"/>
+          <w:iCs w:val="false"/>
+          <w:sz w:val="20"/>
+          <w:szCs w:val="20"/>
           <w:lang w:val="en-US"/>
         </w:rPr>
-        <w:t>Tabela 1. Formatação dos dados de entrada do programa</w:t>
+        <w:t xml:space="preserve"> 1. Formatação dos dados de entrada do programa</w:t>
       </w:r>
     </w:p>
     <w:p>

</xml_diff>

<commit_message>
Fazendo mais alterações na documentação
Correção de erros no abstract e reorganização do primeiro parágrafo da conclusão
</commit_message>
<xml_diff>
--- a/Documentação/Documentação ED.docx
+++ b/Documentação/Documentação ED.docx
@@ -208,17 +208,67 @@
         </w:rPr>
         <w:t xml:space="preserve">Abstract. </w:t>
       </w:r>
-      <w:r>
-        <w:rPr>
-          <w:rFonts w:ascii="Times-Roman" w:hAnsi="Times-Roman"/>
-          <w:b w:val="false"/>
-          <w:bCs w:val="false"/>
-          <w:i/>
-          <w:iCs/>
-          <w:sz w:val="24"/>
-          <w:szCs w:val="24"/>
-        </w:rPr>
-        <w:t>The following text describes the “Acesso ao Ensino Superior de Arendelle”’s problem and shows one of its possible solutions, using linked lists. Besides the solution, the complexity and its analysis are showed, as well as the implementation difficulties.</w:t>
+      <w:bookmarkStart w:id="0" w:name="__DdeLink__490_1816767117"/>
+      <w:r>
+        <w:rPr>
+          <w:rFonts w:ascii="Times-Roman" w:hAnsi="Times-Roman"/>
+          <w:b w:val="false"/>
+          <w:bCs w:val="false"/>
+          <w:i/>
+          <w:iCs/>
+          <w:sz w:val="24"/>
+          <w:szCs w:val="24"/>
+        </w:rPr>
+        <w:t xml:space="preserve">The following text describes the “Acesso ao Ensino Superior de Arendelle”’s problem and shows one of its possible solutions, using </w:t>
+      </w:r>
+      <w:r>
+        <w:rPr>
+          <w:rFonts w:ascii="Times-Roman" w:hAnsi="Times-Roman"/>
+          <w:b w:val="false"/>
+          <w:bCs w:val="false"/>
+          <w:i/>
+          <w:iCs/>
+          <w:sz w:val="24"/>
+          <w:szCs w:val="24"/>
+        </w:rPr>
+        <w:t xml:space="preserve">the </w:t>
+      </w:r>
+      <w:r>
+        <w:rPr>
+          <w:rFonts w:ascii="Times-Roman" w:hAnsi="Times-Roman"/>
+          <w:b w:val="false"/>
+          <w:bCs w:val="false"/>
+          <w:i/>
+          <w:iCs/>
+          <w:sz w:val="24"/>
+          <w:szCs w:val="24"/>
+        </w:rPr>
+        <w:t>linked lists. Besides the solution, the complexity and its analysis are show</w:t>
+      </w:r>
+      <w:r>
+        <w:rPr>
+          <w:rFonts w:ascii="Times-Roman" w:hAnsi="Times-Roman"/>
+          <w:b w:val="false"/>
+          <w:bCs w:val="false"/>
+          <w:i/>
+          <w:iCs/>
+          <w:sz w:val="24"/>
+          <w:szCs w:val="24"/>
+        </w:rPr>
+        <w:t>n</w:t>
+      </w:r>
+      <w:bookmarkEnd w:id="0"/>
+      <w:r>
+        <w:rPr>
+          <w:rFonts w:ascii="Times-Roman" w:hAnsi="Times-Roman"/>
+          <w:b w:val="false"/>
+          <w:bCs w:val="false"/>
+          <w:i/>
+          <w:iCs/>
+          <w:sz w:val="24"/>
+          <w:szCs w:val="24"/>
+        </w:rPr>
+        <w:t>, as well as the implementation difficulties.</w:t>
       </w:r>
     </w:p>
     <w:p>
@@ -630,6 +680,30 @@
           <w:bCs w:val="false"/>
           <w:sz w:val="24"/>
           <w:szCs w:val="24"/>
+        </w:rPr>
+      </w:r>
+    </w:p>
+    <w:p>
+      <w:pPr>
+        <w:pStyle w:val="Normal"/>
+        <w:spacing w:lineRule="auto" w:line="360" w:before="0" w:after="0"/>
+        <w:jc w:val="both"/>
+        <w:rPr>
+          <w:rFonts w:ascii="Times-Roman" w:hAnsi="Times-Roman"/>
+          <w:b/>
+          <w:b/>
+          <w:bCs/>
+          <w:sz w:val="26"/>
+          <w:szCs w:val="26"/>
+        </w:rPr>
+      </w:pPr>
+      <w:r>
+        <w:rPr>
+          <w:rFonts w:ascii="Times-Roman" w:hAnsi="Times-Roman"/>
+          <w:b/>
+          <w:bCs/>
+          <w:sz w:val="26"/>
+          <w:szCs w:val="26"/>
         </w:rPr>
       </w:r>
     </w:p>
@@ -3857,7 +3931,23 @@
           <w:vertAlign w:val="baseline"/>
           <w:lang w:val="pt-BR"/>
         </w:rPr>
-        <w:t>Com o auxílio de todas as estruturas de dados citadas anteriormente e da lógica envolvida na manipulação delas, a realização deste trabalho foi possível. Eventuais dificuldades sugiram durante o processo de implementação, sendo algumas delas:</w:t>
+        <w:t>O sistema de acesso ao sistema Arendelle foi implementado utilizando uma das estruturas de dados aprendidas até agora, a lista encadeada, mostrando assim mais uma aplicação para essa estrutura</w:t>
+      </w:r>
+      <w:r>
+        <w:rPr>
+          <w:rFonts w:ascii="Times-Roman" w:hAnsi="Times-Roman"/>
+          <w:b w:val="false"/>
+          <w:bCs w:val="false"/>
+          <w:i w:val="false"/>
+          <w:iCs w:val="false"/>
+          <w:position w:val="0"/>
+          <w:sz w:val="24"/>
+          <w:sz w:val="24"/>
+          <w:szCs w:val="24"/>
+          <w:vertAlign w:val="baseline"/>
+          <w:lang w:val="pt-BR"/>
+        </w:rPr>
+        <w:t>. Eventuais dificuldades sugiram durante o processo de implementação, sendo algumas delas:</w:t>
       </w:r>
     </w:p>
     <w:p>

</xml_diff>